<commit_message>
Generate Training and Testing dataset
</commit_message>
<xml_diff>
--- a/Assignment/Assignment_2(20160119)/Report for Assignment 2.docx
+++ b/Assignment/Assignment_2(20160119)/Report for Assignment 2.docx
@@ -1542,138 +1542,536 @@
         </w:rPr>
         <w:t>use reverb to extract information</w:t>
       </w:r>
+    </w:p>
+    <w:p>
+      <w:pPr>
+        <w:adjustRightInd w:val="0"/>
+        <w:snapToGrid w:val="0"/>
+        <w:rPr>
+          <w:rFonts w:ascii="Times New Roman" w:hAnsi="Times New Roman" w:cs="Times New Roman"/>
+          <w:szCs w:val="28"/>
+        </w:rPr>
+      </w:pPr>
+      <w:r>
+        <w:rPr>
+          <w:rFonts w:ascii="Times New Roman" w:hAnsi="Times New Roman" w:cs="Times New Roman"/>
+          <w:szCs w:val="28"/>
+        </w:rPr>
+        <w:t>|- api.py</w:t>
+      </w:r>
+      <w:r>
+        <w:rPr>
+          <w:rFonts w:ascii="Times New Roman" w:hAnsi="Times New Roman" w:cs="Times New Roman"/>
+          <w:szCs w:val="28"/>
+        </w:rPr>
+        <w:tab/>
+      </w:r>
+      <w:r>
+        <w:rPr>
+          <w:rFonts w:ascii="Times New Roman" w:hAnsi="Times New Roman" w:cs="Times New Roman"/>
+          <w:szCs w:val="28"/>
+        </w:rPr>
+        <w:tab/>
+      </w:r>
+      <w:r>
+        <w:rPr>
+          <w:rFonts w:ascii="Times New Roman" w:hAnsi="Times New Roman" w:cs="Times New Roman"/>
+          <w:szCs w:val="28"/>
+        </w:rPr>
+        <w:tab/>
+      </w:r>
+      <w:r>
+        <w:rPr>
+          <w:rFonts w:ascii="Times New Roman" w:hAnsi="Times New Roman" w:cs="Times New Roman"/>
+          <w:szCs w:val="28"/>
+        </w:rPr>
+        <w:tab/>
+      </w:r>
+      <w:r>
+        <w:rPr>
+          <w:rFonts w:ascii="Times New Roman" w:hAnsi="Times New Roman" w:cs="Times New Roman"/>
+          <w:szCs w:val="28"/>
+        </w:rPr>
+        <w:tab/>
+      </w:r>
+      <w:r>
+        <w:rPr>
+          <w:rFonts w:ascii="Times New Roman" w:hAnsi="Times New Roman" w:cs="Times New Roman"/>
+          <w:szCs w:val="28"/>
+        </w:rPr>
+        <w:tab/>
+        <w:t># main entrance</w:t>
+      </w:r>
+    </w:p>
+    <w:p>
+      <w:pPr>
+        <w:adjustRightInd w:val="0"/>
+        <w:snapToGrid w:val="0"/>
+        <w:rPr>
+          <w:rFonts w:ascii="Times New Roman" w:hAnsi="Times New Roman" w:cs="Times New Roman"/>
+          <w:szCs w:val="28"/>
+        </w:rPr>
+      </w:pPr>
+      <w:r>
+        <w:rPr>
+          <w:rFonts w:ascii="Times New Roman" w:hAnsi="Times New Roman" w:cs="Times New Roman" w:hint="eastAsia"/>
+          <w:szCs w:val="28"/>
+        </w:rPr>
+        <w:t xml:space="preserve">|- </w:t>
+      </w:r>
+      <w:r>
+        <w:rPr>
+          <w:rFonts w:ascii="Times New Roman" w:hAnsi="Times New Roman" w:cs="Times New Roman"/>
+          <w:szCs w:val="28"/>
+        </w:rPr>
+        <w:t>session.py</w:t>
+      </w:r>
+      <w:r>
+        <w:rPr>
+          <w:rFonts w:ascii="Times New Roman" w:hAnsi="Times New Roman" w:cs="Times New Roman"/>
+          <w:szCs w:val="28"/>
+        </w:rPr>
+        <w:tab/>
+      </w:r>
+      <w:r>
+        <w:rPr>
+          <w:rFonts w:ascii="Times New Roman" w:hAnsi="Times New Roman" w:cs="Times New Roman"/>
+          <w:szCs w:val="28"/>
+        </w:rPr>
+        <w:tab/>
+      </w:r>
+      <w:r>
+        <w:rPr>
+          <w:rFonts w:ascii="Times New Roman" w:hAnsi="Times New Roman" w:cs="Times New Roman"/>
+          <w:szCs w:val="28"/>
+        </w:rPr>
+        <w:tab/>
+      </w:r>
+      <w:r>
+        <w:rPr>
+          <w:rFonts w:ascii="Times New Roman" w:hAnsi="Times New Roman" w:cs="Times New Roman"/>
+          <w:szCs w:val="28"/>
+        </w:rPr>
+        <w:tab/>
+      </w:r>
+      <w:r>
+        <w:rPr>
+          <w:rFonts w:ascii="Times New Roman" w:hAnsi="Times New Roman" w:cs="Times New Roman"/>
+          <w:szCs w:val="28"/>
+        </w:rPr>
+        <w:tab/>
+        <w:t># track the session of connection and process</w:t>
+      </w:r>
+    </w:p>
+    <w:p>
+      <w:pPr>
+        <w:adjustRightInd w:val="0"/>
+        <w:snapToGrid w:val="0"/>
+        <w:rPr>
+          <w:rFonts w:ascii="Times New Roman" w:hAnsi="Times New Roman" w:cs="Times New Roman"/>
+          <w:szCs w:val="28"/>
+        </w:rPr>
+      </w:pPr>
+    </w:p>
+    <w:p>
+      <w:pPr>
+        <w:adjustRightInd w:val="0"/>
+        <w:snapToGrid w:val="0"/>
+        <w:rPr>
+          <w:rFonts w:ascii="Times New Roman" w:hAnsi="Times New Roman" w:cs="Times New Roman" w:hint="eastAsia"/>
+          <w:szCs w:val="28"/>
+        </w:rPr>
+      </w:pPr>
+    </w:p>
+    <w:p>
+      <w:pPr>
+        <w:adjustRightInd w:val="0"/>
+        <w:snapToGrid w:val="0"/>
+        <w:rPr>
+          <w:rFonts w:ascii="Times New Roman" w:hAnsi="Times New Roman" w:cs="Times New Roman"/>
+          <w:b/>
+          <w:szCs w:val="28"/>
+        </w:rPr>
+      </w:pPr>
+      <w:r>
+        <w:rPr>
+          <w:rFonts w:ascii="Times New Roman" w:hAnsi="Times New Roman" w:cs="Times New Roman"/>
+          <w:b/>
+          <w:szCs w:val="28"/>
+        </w:rPr>
+        <w:t>ReVerb Output Evaluation</w:t>
+      </w:r>
+    </w:p>
+    <w:p>
+      <w:pPr>
+        <w:adjustRightInd w:val="0"/>
+        <w:snapToGrid w:val="0"/>
+        <w:rPr>
+          <w:rFonts w:ascii="Times New Roman" w:hAnsi="Times New Roman" w:cs="Times New Roman"/>
+          <w:szCs w:val="28"/>
+        </w:rPr>
+      </w:pPr>
+    </w:p>
+    <w:p>
+      <w:pPr>
+        <w:adjustRightInd w:val="0"/>
+        <w:snapToGrid w:val="0"/>
+        <w:rPr>
+          <w:rFonts w:ascii="Times New Roman" w:hAnsi="Times New Roman" w:cs="Times New Roman"/>
+          <w:szCs w:val="28"/>
+        </w:rPr>
+      </w:pPr>
+      <w:r>
+        <w:rPr>
+          <w:rFonts w:ascii="Times New Roman" w:hAnsi="Times New Roman" w:cs="Times New Roman"/>
+          <w:szCs w:val="28"/>
+        </w:rPr>
+        <w:t>Examples that n</w:t>
+      </w:r>
+      <w:r>
+        <w:rPr>
+          <w:rFonts w:ascii="Times New Roman" w:hAnsi="Times New Roman" w:cs="Times New Roman"/>
+          <w:szCs w:val="28"/>
+        </w:rPr>
+        <w:t>ames cannot be extracted from sentences shown below</w:t>
+      </w:r>
+    </w:p>
+    <w:p>
+      <w:pPr>
+        <w:adjustRightInd w:val="0"/>
+        <w:snapToGrid w:val="0"/>
+        <w:rPr>
+          <w:rFonts w:ascii="Times New Roman" w:hAnsi="Times New Roman" w:cs="Times New Roman" w:hint="eastAsia"/>
+          <w:szCs w:val="28"/>
+        </w:rPr>
+      </w:pPr>
+    </w:p>
+    <w:tbl>
+      <w:tblPr>
+        <w:tblStyle w:val="aa"/>
+        <w:tblW w:w="0" w:type="auto"/>
+        <w:tblLook w:val="04A0" w:firstRow="1" w:lastRow="0" w:firstColumn="1" w:lastColumn="0" w:noHBand="0" w:noVBand="1"/>
+      </w:tblPr>
+      <w:tblGrid>
+        <w:gridCol w:w="2263"/>
+        <w:gridCol w:w="6367"/>
+      </w:tblGrid>
+      <w:tr>
+        <w:tc>
+          <w:tcPr>
+            <w:tcW w:w="2263" w:type="dxa"/>
+          </w:tcPr>
+          <w:p>
+            <w:pPr>
+              <w:adjustRightInd w:val="0"/>
+              <w:snapToGrid w:val="0"/>
+              <w:rPr>
+                <w:rFonts w:ascii="Times New Roman" w:hAnsi="Times New Roman" w:cs="Times New Roman" w:hint="eastAsia"/>
+                <w:szCs w:val="28"/>
+              </w:rPr>
+            </w:pPr>
+            <w:r>
+              <w:rPr>
+                <w:rFonts w:ascii="Times New Roman" w:hAnsi="Times New Roman" w:cs="Times New Roman"/>
+                <w:szCs w:val="28"/>
+              </w:rPr>
+              <w:t>Hi</w:t>
+            </w:r>
+          </w:p>
+        </w:tc>
+        <w:tc>
+          <w:tcPr>
+            <w:tcW w:w="6367" w:type="dxa"/>
+            <w:vMerge w:val="restart"/>
+          </w:tcPr>
+          <w:p>
+            <w:pPr>
+              <w:adjustRightInd w:val="0"/>
+              <w:snapToGrid w:val="0"/>
+              <w:rPr>
+                <w:rFonts w:ascii="Times New Roman" w:hAnsi="Times New Roman" w:cs="Times New Roman" w:hint="eastAsia"/>
+                <w:szCs w:val="28"/>
+              </w:rPr>
+            </w:pPr>
+            <w:r>
+              <w:rPr>
+                <w:rFonts w:ascii="Times New Roman" w:hAnsi="Times New Roman" w:cs="Times New Roman"/>
+                <w:szCs w:val="28"/>
+              </w:rPr>
+              <w:t>Hi babe im a 24yr old 42D Italian 145lbs busty trusty fun girl ...im available as of now until late ...ask for my specials &amp; menu ...call me at 215-5839 - Amber\n</w:t>
+            </w:r>
+          </w:p>
+        </w:tc>
+      </w:tr>
+      <w:tr>
+        <w:trPr>
+          <w:trHeight w:val="339"/>
+        </w:trPr>
+        <w:tc>
+          <w:tcPr>
+            <w:tcW w:w="2263" w:type="dxa"/>
+          </w:tcPr>
+          <w:p>
+            <w:pPr>
+              <w:adjustRightInd w:val="0"/>
+              <w:snapToGrid w:val="0"/>
+              <w:rPr>
+                <w:rFonts w:ascii="Times New Roman" w:hAnsi="Times New Roman" w:cs="Times New Roman" w:hint="eastAsia"/>
+                <w:szCs w:val="28"/>
+              </w:rPr>
+            </w:pPr>
+            <w:r>
+              <w:rPr>
+                <w:rFonts w:ascii="Times New Roman" w:hAnsi="Times New Roman" w:cs="Times New Roman"/>
+                <w:szCs w:val="28"/>
+              </w:rPr>
+              <w:t>babe</w:t>
+            </w:r>
+          </w:p>
+        </w:tc>
+        <w:tc>
+          <w:tcPr>
+            <w:tcW w:w="6367" w:type="dxa"/>
+            <w:vMerge/>
+          </w:tcPr>
+          <w:p>
+            <w:pPr>
+              <w:adjustRightInd w:val="0"/>
+              <w:snapToGrid w:val="0"/>
+              <w:rPr>
+                <w:rFonts w:ascii="Times New Roman" w:hAnsi="Times New Roman" w:cs="Times New Roman" w:hint="eastAsia"/>
+                <w:szCs w:val="28"/>
+              </w:rPr>
+            </w:pPr>
+          </w:p>
+        </w:tc>
+      </w:tr>
+      <w:tr>
+        <w:tc>
+          <w:tcPr>
+            <w:tcW w:w="2263" w:type="dxa"/>
+          </w:tcPr>
+          <w:p>
+            <w:pPr>
+              <w:adjustRightInd w:val="0"/>
+              <w:snapToGrid w:val="0"/>
+              <w:rPr>
+                <w:rFonts w:ascii="Times New Roman" w:hAnsi="Times New Roman" w:cs="Times New Roman" w:hint="eastAsia"/>
+                <w:szCs w:val="28"/>
+              </w:rPr>
+            </w:pPr>
+            <w:r>
+              <w:rPr>
+                <w:rFonts w:ascii="Times New Roman" w:hAnsi="Times New Roman" w:cs="Times New Roman"/>
+                <w:szCs w:val="28"/>
+              </w:rPr>
+              <w:t>im</w:t>
+            </w:r>
+          </w:p>
+        </w:tc>
+        <w:tc>
+          <w:tcPr>
+            <w:tcW w:w="6367" w:type="dxa"/>
+            <w:vMerge/>
+          </w:tcPr>
+          <w:p>
+            <w:pPr>
+              <w:adjustRightInd w:val="0"/>
+              <w:snapToGrid w:val="0"/>
+              <w:rPr>
+                <w:rFonts w:ascii="Times New Roman" w:hAnsi="Times New Roman" w:cs="Times New Roman" w:hint="eastAsia"/>
+                <w:szCs w:val="28"/>
+              </w:rPr>
+            </w:pPr>
+          </w:p>
+        </w:tc>
+      </w:tr>
+      <w:tr>
+        <w:tc>
+          <w:tcPr>
+            <w:tcW w:w="2263" w:type="dxa"/>
+          </w:tcPr>
+          <w:p>
+            <w:pPr>
+              <w:adjustRightInd w:val="0"/>
+              <w:snapToGrid w:val="0"/>
+              <w:rPr>
+                <w:rFonts w:ascii="Times New Roman" w:hAnsi="Times New Roman" w:cs="Times New Roman" w:hint="eastAsia"/>
+                <w:szCs w:val="28"/>
+              </w:rPr>
+            </w:pPr>
+            <w:r>
+              <w:rPr>
+                <w:rFonts w:ascii="Times New Roman" w:hAnsi="Times New Roman" w:cs="Times New Roman"/>
+                <w:szCs w:val="28"/>
+              </w:rPr>
+              <w:t>a great physical therapist</w:t>
+            </w:r>
+          </w:p>
+        </w:tc>
+        <w:tc>
+          <w:tcPr>
+            <w:tcW w:w="6367" w:type="dxa"/>
+            <w:vMerge w:val="restart"/>
+          </w:tcPr>
+          <w:p>
+            <w:pPr>
+              <w:adjustRightInd w:val="0"/>
+              <w:snapToGrid w:val="0"/>
+              <w:rPr>
+                <w:rFonts w:ascii="Times New Roman" w:hAnsi="Times New Roman" w:cs="Times New Roman" w:hint="eastAsia"/>
+                <w:szCs w:val="28"/>
+              </w:rPr>
+            </w:pPr>
+            <w:r>
+              <w:rPr>
+                <w:rFonts w:ascii="Times New Roman" w:hAnsi="Times New Roman" w:cs="Times New Roman"/>
+                <w:szCs w:val="28"/>
+              </w:rPr>
+              <w:t>Italian latina Amber here on b.p for a satisfying upscale clientele date ...message me for menu &amp; donations im a great physical therapist i give sensual massages ...Calls preferred ...Texting to a minimal thnx ?</w:t>
+            </w:r>
+            <w:r>
+              <w:rPr>
+                <w:rFonts w:ascii="Times New Roman" w:hAnsi="Times New Roman" w:cs="Times New Roman"/>
+                <w:szCs w:val="28"/>
+              </w:rPr>
+              <w:tab/>
+            </w:r>
+          </w:p>
+        </w:tc>
+      </w:tr>
+      <w:tr>
+        <w:tc>
+          <w:tcPr>
+            <w:tcW w:w="2263" w:type="dxa"/>
+          </w:tcPr>
+          <w:p>
+            <w:pPr>
+              <w:adjustRightInd w:val="0"/>
+              <w:snapToGrid w:val="0"/>
+              <w:rPr>
+                <w:rFonts w:ascii="Times New Roman" w:hAnsi="Times New Roman" w:cs="Times New Roman" w:hint="eastAsia"/>
+                <w:szCs w:val="28"/>
+              </w:rPr>
+            </w:pPr>
+            <w:r>
+              <w:rPr>
+                <w:rFonts w:ascii="Times New Roman" w:hAnsi="Times New Roman" w:cs="Times New Roman"/>
+                <w:szCs w:val="28"/>
+              </w:rPr>
+              <w:t>give</w:t>
+            </w:r>
+          </w:p>
+        </w:tc>
+        <w:tc>
+          <w:tcPr>
+            <w:tcW w:w="6367" w:type="dxa"/>
+            <w:vMerge/>
+          </w:tcPr>
+          <w:p>
+            <w:pPr>
+              <w:adjustRightInd w:val="0"/>
+              <w:snapToGrid w:val="0"/>
+              <w:rPr>
+                <w:rFonts w:ascii="Times New Roman" w:hAnsi="Times New Roman" w:cs="Times New Roman" w:hint="eastAsia"/>
+                <w:szCs w:val="28"/>
+              </w:rPr>
+            </w:pPr>
+          </w:p>
+        </w:tc>
+      </w:tr>
+      <w:tr>
+        <w:tc>
+          <w:tcPr>
+            <w:tcW w:w="2263" w:type="dxa"/>
+          </w:tcPr>
+          <w:p>
+            <w:pPr>
+              <w:adjustRightInd w:val="0"/>
+              <w:snapToGrid w:val="0"/>
+              <w:rPr>
+                <w:rFonts w:ascii="Times New Roman" w:hAnsi="Times New Roman" w:cs="Times New Roman" w:hint="eastAsia"/>
+                <w:szCs w:val="28"/>
+              </w:rPr>
+            </w:pPr>
+            <w:r>
+              <w:rPr>
+                <w:rFonts w:ascii="Times New Roman" w:hAnsi="Times New Roman" w:cs="Times New Roman"/>
+                <w:szCs w:val="28"/>
+              </w:rPr>
+              <w:t>sensual massages</w:t>
+            </w:r>
+          </w:p>
+        </w:tc>
+        <w:tc>
+          <w:tcPr>
+            <w:tcW w:w="6367" w:type="dxa"/>
+            <w:vMerge/>
+          </w:tcPr>
+          <w:p>
+            <w:pPr>
+              <w:adjustRightInd w:val="0"/>
+              <w:snapToGrid w:val="0"/>
+              <w:rPr>
+                <w:rFonts w:ascii="Times New Roman" w:hAnsi="Times New Roman" w:cs="Times New Roman" w:hint="eastAsia"/>
+                <w:szCs w:val="28"/>
+              </w:rPr>
+            </w:pPr>
+          </w:p>
+        </w:tc>
+      </w:tr>
+    </w:tbl>
+    <w:p>
+      <w:pPr>
+        <w:adjustRightInd w:val="0"/>
+        <w:snapToGrid w:val="0"/>
+        <w:rPr>
+          <w:rFonts w:ascii="Times New Roman" w:hAnsi="Times New Roman" w:cs="Times New Roman"/>
+          <w:szCs w:val="28"/>
+        </w:rPr>
+      </w:pPr>
+    </w:p>
+    <w:p>
+      <w:pPr>
+        <w:adjustRightInd w:val="0"/>
+        <w:snapToGrid w:val="0"/>
+        <w:rPr>
+          <w:rFonts w:ascii="Times New Roman" w:hAnsi="Times New Roman" w:cs="Times New Roman" w:hint="eastAsia"/>
+          <w:szCs w:val="28"/>
+        </w:rPr>
+      </w:pPr>
+    </w:p>
+    <w:p>
+      <w:pPr>
+        <w:adjustRightInd w:val="0"/>
+        <w:snapToGrid w:val="0"/>
+        <w:rPr>
+          <w:rFonts w:ascii="Times New Roman" w:hAnsi="Times New Roman" w:cs="Times New Roman" w:hint="eastAsia"/>
+          <w:szCs w:val="28"/>
+        </w:rPr>
+      </w:pPr>
+    </w:p>
+    <w:p>
+      <w:pPr>
+        <w:adjustRightInd w:val="0"/>
+        <w:snapToGrid w:val="0"/>
+        <w:rPr>
+          <w:rFonts w:ascii="Times New Roman" w:hAnsi="Times New Roman" w:cs="Times New Roman" w:hint="eastAsia"/>
+          <w:szCs w:val="28"/>
+        </w:rPr>
+      </w:pPr>
+    </w:p>
+    <w:p>
+      <w:pPr>
+        <w:adjustRightInd w:val="0"/>
+        <w:snapToGrid w:val="0"/>
+        <w:rPr>
+          <w:rFonts w:ascii="Times New Roman" w:hAnsi="Times New Roman" w:cs="Times New Roman" w:hint="eastAsia"/>
+          <w:szCs w:val="28"/>
+        </w:rPr>
+      </w:pPr>
       <w:bookmarkStart w:id="0" w:name="_GoBack"/>
       <w:bookmarkEnd w:id="0"/>
-    </w:p>
-    <w:p>
-      <w:pPr>
-        <w:adjustRightInd w:val="0"/>
-        <w:snapToGrid w:val="0"/>
-        <w:rPr>
-          <w:rFonts w:ascii="Times New Roman" w:hAnsi="Times New Roman" w:cs="Times New Roman"/>
-          <w:szCs w:val="28"/>
-        </w:rPr>
-      </w:pPr>
-      <w:r>
-        <w:rPr>
-          <w:rFonts w:ascii="Times New Roman" w:hAnsi="Times New Roman" w:cs="Times New Roman"/>
-          <w:szCs w:val="28"/>
-        </w:rPr>
-        <w:t>|- api.py</w:t>
-      </w:r>
-      <w:r>
-        <w:rPr>
-          <w:rFonts w:ascii="Times New Roman" w:hAnsi="Times New Roman" w:cs="Times New Roman"/>
-          <w:szCs w:val="28"/>
-        </w:rPr>
-        <w:tab/>
-      </w:r>
-      <w:r>
-        <w:rPr>
-          <w:rFonts w:ascii="Times New Roman" w:hAnsi="Times New Roman" w:cs="Times New Roman"/>
-          <w:szCs w:val="28"/>
-        </w:rPr>
-        <w:tab/>
-      </w:r>
-      <w:r>
-        <w:rPr>
-          <w:rFonts w:ascii="Times New Roman" w:hAnsi="Times New Roman" w:cs="Times New Roman"/>
-          <w:szCs w:val="28"/>
-        </w:rPr>
-        <w:tab/>
-      </w:r>
-      <w:r>
-        <w:rPr>
-          <w:rFonts w:ascii="Times New Roman" w:hAnsi="Times New Roman" w:cs="Times New Roman"/>
-          <w:szCs w:val="28"/>
-        </w:rPr>
-        <w:tab/>
-      </w:r>
-      <w:r>
-        <w:rPr>
-          <w:rFonts w:ascii="Times New Roman" w:hAnsi="Times New Roman" w:cs="Times New Roman"/>
-          <w:szCs w:val="28"/>
-        </w:rPr>
-        <w:tab/>
-      </w:r>
-      <w:r>
-        <w:rPr>
-          <w:rFonts w:ascii="Times New Roman" w:hAnsi="Times New Roman" w:cs="Times New Roman"/>
-          <w:szCs w:val="28"/>
-        </w:rPr>
-        <w:tab/>
-        <w:t># main entrance</w:t>
-      </w:r>
-    </w:p>
-    <w:p>
-      <w:pPr>
-        <w:adjustRightInd w:val="0"/>
-        <w:snapToGrid w:val="0"/>
-        <w:rPr>
-          <w:rFonts w:ascii="Times New Roman" w:hAnsi="Times New Roman" w:cs="Times New Roman"/>
-          <w:szCs w:val="28"/>
-        </w:rPr>
-      </w:pPr>
-      <w:r>
-        <w:rPr>
-          <w:rFonts w:ascii="Times New Roman" w:hAnsi="Times New Roman" w:cs="Times New Roman" w:hint="eastAsia"/>
-          <w:szCs w:val="28"/>
-        </w:rPr>
-        <w:t xml:space="preserve">|- </w:t>
-      </w:r>
-      <w:r>
-        <w:rPr>
-          <w:rFonts w:ascii="Times New Roman" w:hAnsi="Times New Roman" w:cs="Times New Roman"/>
-          <w:szCs w:val="28"/>
-        </w:rPr>
-        <w:t>session.py</w:t>
-      </w:r>
-      <w:r>
-        <w:rPr>
-          <w:rFonts w:ascii="Times New Roman" w:hAnsi="Times New Roman" w:cs="Times New Roman"/>
-          <w:szCs w:val="28"/>
-        </w:rPr>
-        <w:tab/>
-      </w:r>
-      <w:r>
-        <w:rPr>
-          <w:rFonts w:ascii="Times New Roman" w:hAnsi="Times New Roman" w:cs="Times New Roman"/>
-          <w:szCs w:val="28"/>
-        </w:rPr>
-        <w:tab/>
-      </w:r>
-      <w:r>
-        <w:rPr>
-          <w:rFonts w:ascii="Times New Roman" w:hAnsi="Times New Roman" w:cs="Times New Roman"/>
-          <w:szCs w:val="28"/>
-        </w:rPr>
-        <w:tab/>
-      </w:r>
-      <w:r>
-        <w:rPr>
-          <w:rFonts w:ascii="Times New Roman" w:hAnsi="Times New Roman" w:cs="Times New Roman"/>
-          <w:szCs w:val="28"/>
-        </w:rPr>
-        <w:tab/>
-      </w:r>
-      <w:r>
-        <w:rPr>
-          <w:rFonts w:ascii="Times New Roman" w:hAnsi="Times New Roman" w:cs="Times New Roman"/>
-          <w:szCs w:val="28"/>
-        </w:rPr>
-        <w:tab/>
-        <w:t># track the session of connection and process</w:t>
-      </w:r>
-    </w:p>
-    <w:p>
-      <w:pPr>
-        <w:adjustRightInd w:val="0"/>
-        <w:snapToGrid w:val="0"/>
-        <w:rPr>
-          <w:rFonts w:ascii="Times New Roman" w:hAnsi="Times New Roman" w:cs="Times New Roman"/>
-          <w:szCs w:val="28"/>
-        </w:rPr>
-      </w:pPr>
     </w:p>
     <w:sectPr>
       <w:headerReference w:type="default" r:id="rId7"/>
@@ -2715,6 +3113,29 @@
       <w:u w:val="single"/>
     </w:rPr>
   </w:style>
+  <w:style w:type="table" w:styleId="aa">
+    <w:name w:val="Table Grid"/>
+    <w:basedOn w:val="a1"/>
+    <w:uiPriority w:val="39"/>
+    <w:rsid w:val="0023636F"/>
+    <w:tblPr>
+      <w:tblInd w:w="0" w:type="dxa"/>
+      <w:tblBorders>
+        <w:top w:val="single" w:sz="4" w:space="0" w:color="auto"/>
+        <w:left w:val="single" w:sz="4" w:space="0" w:color="auto"/>
+        <w:bottom w:val="single" w:sz="4" w:space="0" w:color="auto"/>
+        <w:right w:val="single" w:sz="4" w:space="0" w:color="auto"/>
+        <w:insideH w:val="single" w:sz="4" w:space="0" w:color="auto"/>
+        <w:insideV w:val="single" w:sz="4" w:space="0" w:color="auto"/>
+      </w:tblBorders>
+      <w:tblCellMar>
+        <w:top w:w="0" w:type="dxa"/>
+        <w:left w:w="108" w:type="dxa"/>
+        <w:bottom w:w="0" w:type="dxa"/>
+        <w:right w:w="108" w:type="dxa"/>
+      </w:tblCellMar>
+    </w:tblPr>
+  </w:style>
 </w:styles>
 </file>
 

</xml_diff>